<commit_message>
corrections encore d'une erreur
</commit_message>
<xml_diff>
--- a/BufferedIOBenchmark/metrics.docx
+++ b/BufferedIOBenchmark/metrics.docx
@@ -141,7 +141,12 @@
         <w:t xml:space="preserve"> pou</w:t>
       </w:r>
       <w:r>
-        <w:t>r avoir de meilleurs graphiques. De plus, la taille du fichier dans lequel les données sont écrites est fixée et ne change pas (pour pouvoir effectuer les comparaisons).</w:t>
+        <w:t>r avoir de meilleurs graphiques. De plus, la taille du fichier dans lequel</w:t>
+      </w:r>
+      <w:bookmarkStart w:id="0" w:name="_GoBack"/>
+      <w:bookmarkEnd w:id="0"/>
+      <w:r>
+        <w:t xml:space="preserve"> les données sont écrites est fixée et ne change pas (pour pouvoir effectuer les comparaisons).</w:t>
       </w:r>
     </w:p>
     <w:p>
@@ -151,9 +156,9 @@
           <w:lang w:eastAsia="fr-CH"/>
         </w:rPr>
         <w:drawing>
-          <wp:inline distT="0" distB="0" distL="0" distR="0" wp14:anchorId="26E37379" wp14:editId="0C7F1A10">
-            <wp:extent cx="2624446" cy="2111532"/>
-            <wp:effectExtent l="0" t="0" r="5080" b="3175"/>
+          <wp:inline distT="0" distB="0" distL="0" distR="0" wp14:anchorId="0EA3FEA8" wp14:editId="6D876D6D">
+            <wp:extent cx="2879726" cy="1966913"/>
+            <wp:effectExtent l="0" t="0" r="0" b="0"/>
             <wp:docPr id="1" name="Image 1"/>
             <wp:cNvGraphicFramePr>
               <a:graphicFrameLocks xmlns:a="http://schemas.openxmlformats.org/drawingml/2006/main" noChangeAspect="1"/>
@@ -174,7 +179,7 @@
                   <pic:spPr>
                     <a:xfrm>
                       <a:off x="0" y="0"/>
-                      <a:ext cx="2624446" cy="2111532"/>
+                      <a:ext cx="2894362" cy="1976910"/>
                     </a:xfrm>
                     <a:prstGeom prst="rect">
                       <a:avLst/>
@@ -193,8 +198,8 @@
         </w:rPr>
         <w:drawing>
           <wp:inline distT="0" distB="0" distL="0" distR="0" wp14:anchorId="0D4E5579" wp14:editId="1131AA26">
-            <wp:extent cx="3123210" cy="2124488"/>
-            <wp:effectExtent l="0" t="0" r="2540" b="0"/>
+            <wp:extent cx="2878957" cy="1958340"/>
+            <wp:effectExtent l="0" t="0" r="0" b="3810"/>
             <wp:docPr id="3" name="Image 3"/>
             <wp:cNvGraphicFramePr>
               <a:graphicFrameLocks xmlns:a="http://schemas.openxmlformats.org/drawingml/2006/main" noChangeAspect="1"/>
@@ -215,7 +220,7 @@
                   <pic:spPr>
                     <a:xfrm>
                       <a:off x="0" y="0"/>
-                      <a:ext cx="3123210" cy="2124488"/>
+                      <a:ext cx="2897072" cy="1970662"/>
                     </a:xfrm>
                     <a:prstGeom prst="rect">
                       <a:avLst/>
@@ -419,13 +424,29 @@
         <w:t xml:space="preserve">. La première classe </w:t>
       </w:r>
       <w:r>
-        <w:t xml:space="preserve">« ExperimentData » </w:t>
+        <w:t>« </w:t>
+      </w:r>
+      <w:proofErr w:type="spellStart"/>
+      <w:r>
+        <w:t>ExperimentData</w:t>
+      </w:r>
+      <w:proofErr w:type="spellEnd"/>
+      <w:r>
+        <w:t xml:space="preserve"> » </w:t>
       </w:r>
       <w:r>
         <w:t>permet d’enregistrer les données que nous voulons écrire dans le fichier « csv » (comme</w:t>
       </w:r>
       <w:r>
-        <w:t xml:space="preserve"> le temps, la taille du fichier, la stratégie, …) dans une map (avec</w:t>
+        <w:t xml:space="preserve"> le temps, la taille du fichier, la stratégie, …) dans une </w:t>
+      </w:r>
+      <w:proofErr w:type="spellStart"/>
+      <w:r>
+        <w:t>map</w:t>
+      </w:r>
+      <w:proofErr w:type="spellEnd"/>
+      <w:r>
+        <w:t xml:space="preserve"> (avec</w:t>
       </w:r>
       <w:r>
         <w:t xml:space="preserve"> une</w:t>
@@ -440,7 +461,15 @@
         <w:t xml:space="preserve">La deuxième classe </w:t>
       </w:r>
       <w:r>
-        <w:t xml:space="preserve">« FileRecorder » </w:t>
+        <w:t>« </w:t>
+      </w:r>
+      <w:proofErr w:type="spellStart"/>
+      <w:r>
+        <w:t>FileRecorder</w:t>
+      </w:r>
+      <w:proofErr w:type="spellEnd"/>
+      <w:r>
+        <w:t xml:space="preserve"> » </w:t>
       </w:r>
       <w:r>
         <w:t xml:space="preserve">permet </w:t>
@@ -452,13 +481,29 @@
         <w:t>,</w:t>
       </w:r>
       <w:r>
-        <w:t xml:space="preserve"> la troisième classe « CsvSerializer » permet de sérialiser les données de l’expérience (récupérées depuis l’objet de la première classe) au format « csv » et de les écrire dans notre fichier de sortie. </w:t>
+        <w:t xml:space="preserve"> la troisième classe « </w:t>
+      </w:r>
+      <w:proofErr w:type="spellStart"/>
+      <w:r>
+        <w:t>CsvSerializer</w:t>
+      </w:r>
+      <w:proofErr w:type="spellEnd"/>
+      <w:r>
+        <w:t xml:space="preserve"> » permet de sérialiser les données de l’expérience (récupérées depuis l’objet de la première classe) au format « csv » et de les écrire dans notre fichier de sortie. </w:t>
       </w:r>
       <w:r>
         <w:t>Le format « csv » correspond aux</w:t>
       </w:r>
       <w:r>
-        <w:t xml:space="preserve"> différentes données séparées par des « , ». </w:t>
+        <w:t xml:space="preserve"> différentes données séparées par des </w:t>
+      </w:r>
+      <w:proofErr w:type="gramStart"/>
+      <w:r>
+        <w:t>« ,</w:t>
+      </w:r>
+      <w:proofErr w:type="gramEnd"/>
+      <w:r>
+        <w:t xml:space="preserve"> ». </w:t>
       </w:r>
       <w:r>
         <w:t>Après avoir créé ces trois classes, nous les avons utilisées dans la classe principale du programme. Dans cette dernière, nous avons rajouté un constructeur dan</w:t>
@@ -484,8 +529,6 @@
       <w:r>
         <w:t>,</w:t>
       </w:r>
-      <w:bookmarkStart w:id="0" w:name="_GoBack"/>
-      <w:bookmarkEnd w:id="0"/>
       <w:r>
         <w:t xml:space="preserve"> le code permettant d’enregistrer les données de l’expérience dans un fichier « csv » est présenté (pour l’écriture de données).</w:t>
       </w:r>
@@ -1452,7 +1495,7 @@
 </file>
 
 <file path=customXml/itemProps1.xml><?xml version="1.0" encoding="utf-8"?>
-<ds:datastoreItem xmlns:ds="http://schemas.openxmlformats.org/officeDocument/2006/customXml" ds:itemID="{FF1488E1-A95C-47ED-B341-C0D12B9A2828}">
+<ds:datastoreItem xmlns:ds="http://schemas.openxmlformats.org/officeDocument/2006/customXml" ds:itemID="{233B8CE9-66E0-49CF-853A-226BF1B11156}">
   <ds:schemaRefs>
     <ds:schemaRef ds:uri="http://schemas.openxmlformats.org/officeDocument/2006/bibliography"/>
   </ds:schemaRefs>

</xml_diff>

<commit_message>
Les vraiments dernieres corrections
</commit_message>
<xml_diff>
--- a/BufferedIOBenchmark/metrics.docx
+++ b/BufferedIOBenchmark/metrics.docx
@@ -95,7 +95,79 @@
         <w:t xml:space="preserve"> tampon</w:t>
       </w:r>
       <w:r>
-        <w:t>. L’expérience permet de mettre ainsi en évidence que l’écriture et la lecture des données est bien plus rapide en utilisant des tampons.</w:t>
+        <w:t xml:space="preserve">. L’expérience permet </w:t>
+      </w:r>
+      <w:r>
+        <w:t xml:space="preserve">ainsi de montrer </w:t>
+      </w:r>
+      <w:r>
+        <w:t>que l’écriture et la lecture des données est bien plus rapide en utilisant des tampons.</w:t>
+      </w:r>
+      <w:r>
+        <w:t xml:space="preserve"> </w:t>
+      </w:r>
+      <w:r>
+        <w:t>L’ordinateur de test utilisé pour l’expérience possède les caractéristiques</w:t>
+      </w:r>
+      <w:r>
+        <w:t xml:space="preserve"> </w:t>
+      </w:r>
+      <w:r>
+        <w:t>importantes suivantes</w:t>
+      </w:r>
+      <w:r>
+        <w:t> :</w:t>
+      </w:r>
+      <w:r>
+        <w:t xml:space="preserve"> le système d’</w:t>
+      </w:r>
+      <w:r>
+        <w:t>exploitation</w:t>
+      </w:r>
+      <w:r>
+        <w:t xml:space="preserve"> </w:t>
+      </w:r>
+      <w:r>
+        <w:t xml:space="preserve">Microsoft </w:t>
+      </w:r>
+      <w:r>
+        <w:t xml:space="preserve">Windows 10 Professionnel (64 bits), </w:t>
+      </w:r>
+      <w:r>
+        <w:t>un processeur Intel Core</w:t>
+      </w:r>
+      <w:r>
+        <w:t xml:space="preserve"> i7-4810MQ</w:t>
+      </w:r>
+      <w:r>
+        <w:t xml:space="preserve"> </w:t>
+      </w:r>
+      <w:r>
+        <w:t xml:space="preserve">de </w:t>
+      </w:r>
+      <w:r>
+        <w:t>2.80</w:t>
+      </w:r>
+      <w:r>
+        <w:t xml:space="preserve"> </w:t>
+      </w:r>
+      <w:r>
+        <w:t>GHz</w:t>
+      </w:r>
+      <w:r>
+        <w:t>, 16 Go de mémoire physique installée (RAM)</w:t>
+      </w:r>
+      <w:r>
+        <w:t xml:space="preserve"> et un SSD </w:t>
+      </w:r>
+      <w:r>
+        <w:t>Samsung</w:t>
+      </w:r>
+      <w:r>
+        <w:t xml:space="preserve"> MZ7TE512HMHP-000L1</w:t>
+      </w:r>
+      <w:r>
+        <w:t xml:space="preserve"> de 476.94 Go de capacité.</w:t>
       </w:r>
     </w:p>
     <w:p>
@@ -141,12 +213,7 @@
         <w:t xml:space="preserve"> pou</w:t>
       </w:r>
       <w:r>
-        <w:t>r avoir de meilleurs graphiques. De plus, la taille du fichier dans lequel</w:t>
-      </w:r>
-      <w:bookmarkStart w:id="0" w:name="_GoBack"/>
-      <w:bookmarkEnd w:id="0"/>
-      <w:r>
-        <w:t xml:space="preserve"> les données sont écrites est fixée et ne change pas (pour pouvoir effectuer les comparaisons).</w:t>
+        <w:t>r avoir de meilleurs graphiques. De plus, la taille du fichier dans lequel les données sont écrites est fixée et ne change pas (pour pouvoir effectuer les comparaisons).</w:t>
       </w:r>
     </w:p>
     <w:p>
@@ -244,8 +311,8 @@
         </w:rPr>
         <w:drawing>
           <wp:inline distT="0" distB="0" distL="0" distR="0" wp14:anchorId="526B28B7" wp14:editId="045B3A65">
-            <wp:extent cx="4744085" cy="2456757"/>
-            <wp:effectExtent l="0" t="0" r="0" b="1270"/>
+            <wp:extent cx="4239001" cy="2195195"/>
+            <wp:effectExtent l="0" t="0" r="9525" b="0"/>
             <wp:docPr id="5" name="Image 5"/>
             <wp:cNvGraphicFramePr>
               <a:graphicFrameLocks xmlns:a="http://schemas.openxmlformats.org/drawingml/2006/main" noChangeAspect="1"/>
@@ -266,7 +333,7 @@
                   <pic:spPr>
                     <a:xfrm>
                       <a:off x="0" y="0"/>
-                      <a:ext cx="4941937" cy="2559216"/>
+                      <a:ext cx="4457710" cy="2308455"/>
                     </a:xfrm>
                     <a:prstGeom prst="rect">
                       <a:avLst/>
@@ -291,8 +358,8 @@
         <w:lastRenderedPageBreak/>
         <w:drawing>
           <wp:inline distT="0" distB="0" distL="0" distR="0" wp14:anchorId="7355496E" wp14:editId="52D58434">
-            <wp:extent cx="4845132" cy="2538460"/>
-            <wp:effectExtent l="0" t="0" r="0" b="0"/>
+            <wp:extent cx="4490527" cy="2352675"/>
+            <wp:effectExtent l="0" t="0" r="5715" b="0"/>
             <wp:docPr id="6" name="Image 6"/>
             <wp:cNvGraphicFramePr>
               <a:graphicFrameLocks xmlns:a="http://schemas.openxmlformats.org/drawingml/2006/main" noChangeAspect="1"/>
@@ -313,7 +380,7 @@
                   <pic:spPr>
                     <a:xfrm>
                       <a:off x="0" y="0"/>
-                      <a:ext cx="4906267" cy="2570490"/>
+                      <a:ext cx="4567947" cy="2393237"/>
                     </a:xfrm>
                     <a:prstGeom prst="rect">
                       <a:avLst/>
@@ -384,7 +451,43 @@
         <w:t xml:space="preserve">en lecture </w:t>
       </w:r>
       <w:r>
-        <w:t>avec ou sans utilisation de tampons. Enfin, nous remarquons que l’utilisation de tampon</w:t>
+        <w:t xml:space="preserve">avec ou sans utilisation de tampons. </w:t>
+      </w:r>
+      <w:r>
+        <w:t xml:space="preserve">De plus, nous pouvons dire que la lecture des données est légèrement plus efficace </w:t>
+      </w:r>
+      <w:r>
+        <w:t>en termes de</w:t>
+      </w:r>
+      <w:r>
+        <w:t xml:space="preserve"> </w:t>
+      </w:r>
+      <w:r>
+        <w:t>temps</w:t>
+      </w:r>
+      <w:r>
+        <w:t xml:space="preserve"> </w:t>
+      </w:r>
+      <w:r>
+        <w:t xml:space="preserve">que </w:t>
+      </w:r>
+      <w:r>
+        <w:t>l’écriture</w:t>
+      </w:r>
+      <w:r>
+        <w:t xml:space="preserve"> de données </w:t>
+      </w:r>
+      <w:r>
+        <w:t xml:space="preserve">avec </w:t>
+      </w:r>
+      <w:r>
+        <w:t>et</w:t>
+      </w:r>
+      <w:r>
+        <w:t xml:space="preserve"> sans tampons. </w:t>
+      </w:r>
+      <w:r>
+        <w:t>Enfin, nous remarquons que l’utilisation de tampon</w:t>
       </w:r>
       <w:r>
         <w:t>s</w:t>
@@ -396,7 +499,13 @@
         <w:t>utilisation</w:t>
       </w:r>
       <w:r>
-        <w:t xml:space="preserve"> de tampons que ce soit en écriture ou lecture.</w:t>
+        <w:t xml:space="preserve"> de tampons que ce soit en écriture ou </w:t>
+      </w:r>
+      <w:r>
+        <w:t xml:space="preserve">en </w:t>
+      </w:r>
+      <w:r>
+        <w:t>lecture.</w:t>
       </w:r>
     </w:p>
     <w:p>
@@ -424,29 +533,13 @@
         <w:t xml:space="preserve">. La première classe </w:t>
       </w:r>
       <w:r>
-        <w:t>« </w:t>
-      </w:r>
-      <w:proofErr w:type="spellStart"/>
-      <w:r>
-        <w:t>ExperimentData</w:t>
-      </w:r>
-      <w:proofErr w:type="spellEnd"/>
-      <w:r>
-        <w:t xml:space="preserve"> » </w:t>
+        <w:t xml:space="preserve">« ExperimentData » </w:t>
       </w:r>
       <w:r>
         <w:t>permet d’enregistrer les données que nous voulons écrire dans le fichier « csv » (comme</w:t>
       </w:r>
       <w:r>
-        <w:t xml:space="preserve"> le temps, la taille du fichier, la stratégie, …) dans une </w:t>
-      </w:r>
-      <w:proofErr w:type="spellStart"/>
-      <w:r>
-        <w:t>map</w:t>
-      </w:r>
-      <w:proofErr w:type="spellEnd"/>
-      <w:r>
-        <w:t xml:space="preserve"> (avec</w:t>
+        <w:t xml:space="preserve"> le temps, la taille du fichier, la stratégie, …) dans une map (avec</w:t>
       </w:r>
       <w:r>
         <w:t xml:space="preserve"> une</w:t>
@@ -461,15 +554,7 @@
         <w:t xml:space="preserve">La deuxième classe </w:t>
       </w:r>
       <w:r>
-        <w:t>« </w:t>
-      </w:r>
-      <w:proofErr w:type="spellStart"/>
-      <w:r>
-        <w:t>FileRecorder</w:t>
-      </w:r>
-      <w:proofErr w:type="spellEnd"/>
-      <w:r>
-        <w:t xml:space="preserve"> » </w:t>
+        <w:t xml:space="preserve">« FileRecorder » </w:t>
       </w:r>
       <w:r>
         <w:t xml:space="preserve">permet </w:t>
@@ -481,29 +566,18 @@
         <w:t>,</w:t>
       </w:r>
       <w:r>
-        <w:t xml:space="preserve"> la troisième classe « </w:t>
-      </w:r>
-      <w:proofErr w:type="spellStart"/>
-      <w:r>
-        <w:t>CsvSerializer</w:t>
-      </w:r>
-      <w:proofErr w:type="spellEnd"/>
-      <w:r>
-        <w:t xml:space="preserve"> » permet de sérialiser les données de l’expérience (récupérées depuis l’objet de la première classe) au format « csv » et de les écrire dans notre fichier de sortie. </w:t>
+        <w:t xml:space="preserve"> la troisième classe « CsvSerializer » permet de sérialiser les données de l’expérience (récupérées depuis l’objet de la première classe) au format « csv » et de les écrire dans notre fichier de sortie. </w:t>
       </w:r>
       <w:r>
         <w:t>Le format « csv » correspond aux</w:t>
       </w:r>
       <w:r>
-        <w:t xml:space="preserve"> différentes données séparées par des </w:t>
-      </w:r>
-      <w:proofErr w:type="gramStart"/>
-      <w:r>
-        <w:t>« ,</w:t>
-      </w:r>
-      <w:proofErr w:type="gramEnd"/>
-      <w:r>
-        <w:t xml:space="preserve"> ». </w:t>
+        <w:t xml:space="preserve"> différentes données séparées par des « </w:t>
+      </w:r>
+      <w:bookmarkStart w:id="0" w:name="_GoBack"/>
+      <w:bookmarkEnd w:id="0"/>
+      <w:r>
+        <w:t xml:space="preserve">, ». </w:t>
       </w:r>
       <w:r>
         <w:t>Après avoir créé ces trois classes, nous les avons utilisées dans la classe principale du programme. Dans cette dernière, nous avons rajouté un constructeur dan</w:t>
@@ -579,7 +653,7 @@
     <w:sectPr>
       <w:headerReference w:type="first" r:id="rId12"/>
       <w:pgSz w:w="11906" w:h="16838" w:code="9"/>
-      <w:pgMar w:top="1134" w:right="1418" w:bottom="851" w:left="1418" w:header="425" w:footer="709" w:gutter="0"/>
+      <w:pgMar w:top="1134" w:right="1418" w:bottom="426" w:left="1418" w:header="425" w:footer="709" w:gutter="0"/>
       <w:cols w:space="708"/>
       <w:titlePg/>
       <w:docGrid w:linePitch="360"/>
@@ -1495,7 +1569,7 @@
 </file>
 
 <file path=customXml/itemProps1.xml><?xml version="1.0" encoding="utf-8"?>
-<ds:datastoreItem xmlns:ds="http://schemas.openxmlformats.org/officeDocument/2006/customXml" ds:itemID="{233B8CE9-66E0-49CF-853A-226BF1B11156}">
+<ds:datastoreItem xmlns:ds="http://schemas.openxmlformats.org/officeDocument/2006/customXml" ds:itemID="{1EB5E16C-BF38-4410-8242-6629FCFCC74D}">
   <ds:schemaRefs>
     <ds:schemaRef ds:uri="http://schemas.openxmlformats.org/officeDocument/2006/bibliography"/>
   </ds:schemaRefs>

</xml_diff>